<commit_message>
Started input actions, added things to the paper
</commit_message>
<xml_diff>
--- a/Munro_Nicole_2DAE01_Paper.docx
+++ b/Munro_Nicole_2DAE01_Paper.docx
@@ -11,11 +11,12 @@
         </w:numPr>
         <w:ind w:left="432"/>
       </w:pPr>
+      <w:bookmarkStart w:id="0" w:name="_GoBack"/>
+      <w:bookmarkEnd w:id="0"/>
       <w:r>
         <w:t>Nicole Munro – Geometry Shader paper</w:t>
       </w:r>
     </w:p>
-    <w:p/>
     <w:p>
       <w:pPr>
         <w:pStyle w:val="Heading2"/>
@@ -35,7 +36,13 @@
         <w:t xml:space="preserve">rendering </w:t>
       </w:r>
       <w:r>
-        <w:t xml:space="preserve">pipeline is an optional stage that takes primitives as an input and outputs 0 or more primitives. Typical examples of a geometry shader are text </w:t>
+        <w:t xml:space="preserve">pipeline is an optional stage that takes primitives as an input and outputs 0 or more primitives. Typical </w:t>
+      </w:r>
+      <w:r>
+        <w:t>use cases</w:t>
+      </w:r>
+      <w:r>
+        <w:t xml:space="preserve"> of a geometry shader are text </w:t>
       </w:r>
       <w:r>
         <w:t>generation</w:t>
@@ -62,14 +69,12 @@
       </w:r>
     </w:p>
     <w:p>
-      <w:r>
-        <w:t>My inspiration was my love for the game Planet Coaster and roller coasters in general.</w:t>
-      </w:r>
-    </w:p>
-    <w:p>
       <w:pPr>
         <w:pStyle w:val="Heading2"/>
       </w:pPr>
+      <w:r>
+        <w:t xml:space="preserve"> </w:t>
+      </w:r>
       <w:r>
         <w:t>General overview</w:t>
       </w:r>
@@ -204,13 +209,7 @@
             <w:rPr>
               <w:rFonts w:ascii="Cambria Math" w:hAnsi="Cambria Math"/>
             </w:rPr>
-            <m:t>T</m:t>
-          </m:r>
-          <m:r>
-            <w:rPr>
-              <w:rFonts w:ascii="Cambria Math" w:hAnsi="Cambria Math"/>
-            </w:rPr>
-            <m:t xml:space="preserve"> = (</m:t>
+            <m:t>T = (</m:t>
           </m:r>
           <m:f>
             <m:fPr>
@@ -242,19 +241,7 @@
             <w:rPr>
               <w:rFonts w:ascii="Cambria Math" w:hAnsi="Cambria Math"/>
             </w:rPr>
-            <m:t xml:space="preserve"> ) </m:t>
-          </m:r>
-          <m:r>
-            <w:rPr>
-              <w:rFonts w:ascii="Cambria Math" w:hAnsi="Cambria Math"/>
-            </w:rPr>
-            <m:t>×</m:t>
-          </m:r>
-          <m:r>
-            <w:rPr>
-              <w:rFonts w:ascii="Cambria Math" w:hAnsi="Cambria Math"/>
-            </w:rPr>
-            <m:t xml:space="preserve"> index; </m:t>
+            <m:t xml:space="preserve"> ) × index; </m:t>
           </m:r>
         </m:oMath>
       </m:oMathPara>
@@ -272,7 +259,168 @@
       <w:r>
         <w:br/>
       </w:r>
-    </w:p>
+      <w:r>
+        <w:rPr>
+          <w:noProof/>
+        </w:rPr>
+        <w:drawing>
+          <wp:inline distT="0" distB="0" distL="0" distR="0">
+            <wp:extent cx="1926772" cy="1284515"/>
+            <wp:effectExtent l="0" t="0" r="0" b="0"/>
+            <wp:docPr id="3" name="Picture 3" descr="C:\Users\burst\AppData\Local\Microsoft\Windows\INetCache\Content.Word\frame_05_delay-0.17s.gif"/>
+            <wp:cNvGraphicFramePr>
+              <a:graphicFrameLocks xmlns:a="http://schemas.openxmlformats.org/drawingml/2006/main" noChangeAspect="1"/>
+            </wp:cNvGraphicFramePr>
+            <a:graphic xmlns:a="http://schemas.openxmlformats.org/drawingml/2006/main">
+              <a:graphicData uri="http://schemas.openxmlformats.org/drawingml/2006/picture">
+                <pic:pic xmlns:pic="http://schemas.openxmlformats.org/drawingml/2006/picture">
+                  <pic:nvPicPr>
+                    <pic:cNvPr id="0" name="Picture 2" descr="C:\Users\burst\AppData\Local\Microsoft\Windows\INetCache\Content.Word\frame_05_delay-0.17s.gif"/>
+                    <pic:cNvPicPr>
+                      <a:picLocks noChangeAspect="1" noChangeArrowheads="1"/>
+                    </pic:cNvPicPr>
+                  </pic:nvPicPr>
+                  <pic:blipFill>
+                    <a:blip r:embed="rId6">
+                      <a:extLst>
+                        <a:ext uri="{28A0092B-C50C-407E-A947-70E740481C1C}">
+                          <a14:useLocalDpi xmlns:a14="http://schemas.microsoft.com/office/drawing/2010/main" val="0"/>
+                        </a:ext>
+                      </a:extLst>
+                    </a:blip>
+                    <a:srcRect/>
+                    <a:stretch>
+                      <a:fillRect/>
+                    </a:stretch>
+                  </pic:blipFill>
+                  <pic:spPr bwMode="auto">
+                    <a:xfrm>
+                      <a:off x="0" y="0"/>
+                      <a:ext cx="1938486" cy="1292324"/>
+                    </a:xfrm>
+                    <a:prstGeom prst="rect">
+                      <a:avLst/>
+                    </a:prstGeom>
+                    <a:noFill/>
+                    <a:ln>
+                      <a:noFill/>
+                    </a:ln>
+                  </pic:spPr>
+                </pic:pic>
+              </a:graphicData>
+            </a:graphic>
+          </wp:inline>
+        </w:drawing>
+      </w:r>
+      <w:r>
+        <w:rPr>
+          <w:noProof/>
+        </w:rPr>
+        <w:drawing>
+          <wp:inline distT="0" distB="0" distL="0" distR="0">
+            <wp:extent cx="1872343" cy="1248229"/>
+            <wp:effectExtent l="0" t="0" r="0" b="9525"/>
+            <wp:docPr id="4" name="Picture 4" descr="C:\Users\burst\AppData\Local\Microsoft\Windows\INetCache\Content.Word\frame_09_delay-0.17s.gif"/>
+            <wp:cNvGraphicFramePr>
+              <a:graphicFrameLocks xmlns:a="http://schemas.openxmlformats.org/drawingml/2006/main" noChangeAspect="1"/>
+            </wp:cNvGraphicFramePr>
+            <a:graphic xmlns:a="http://schemas.openxmlformats.org/drawingml/2006/main">
+              <a:graphicData uri="http://schemas.openxmlformats.org/drawingml/2006/picture">
+                <pic:pic xmlns:pic="http://schemas.openxmlformats.org/drawingml/2006/picture">
+                  <pic:nvPicPr>
+                    <pic:cNvPr id="0" name="Picture 3" descr="C:\Users\burst\AppData\Local\Microsoft\Windows\INetCache\Content.Word\frame_09_delay-0.17s.gif"/>
+                    <pic:cNvPicPr>
+                      <a:picLocks noChangeAspect="1" noChangeArrowheads="1"/>
+                    </pic:cNvPicPr>
+                  </pic:nvPicPr>
+                  <pic:blipFill>
+                    <a:blip r:embed="rId7">
+                      <a:extLst>
+                        <a:ext uri="{28A0092B-C50C-407E-A947-70E740481C1C}">
+                          <a14:useLocalDpi xmlns:a14="http://schemas.microsoft.com/office/drawing/2010/main" val="0"/>
+                        </a:ext>
+                      </a:extLst>
+                    </a:blip>
+                    <a:srcRect/>
+                    <a:stretch>
+                      <a:fillRect/>
+                    </a:stretch>
+                  </pic:blipFill>
+                  <pic:spPr bwMode="auto">
+                    <a:xfrm>
+                      <a:off x="0" y="0"/>
+                      <a:ext cx="1884880" cy="1256587"/>
+                    </a:xfrm>
+                    <a:prstGeom prst="rect">
+                      <a:avLst/>
+                    </a:prstGeom>
+                    <a:noFill/>
+                    <a:ln>
+                      <a:noFill/>
+                    </a:ln>
+                  </pic:spPr>
+                </pic:pic>
+              </a:graphicData>
+            </a:graphic>
+          </wp:inline>
+        </w:drawing>
+      </w:r>
+      <w:r>
+        <w:rPr>
+          <w:noProof/>
+        </w:rPr>
+        <w:drawing>
+          <wp:inline distT="0" distB="0" distL="0" distR="0" wp14:anchorId="5143F601" wp14:editId="37415DFA">
+            <wp:extent cx="1828800" cy="1219200"/>
+            <wp:effectExtent l="0" t="0" r="0" b="0"/>
+            <wp:docPr id="5" name="Picture 5" descr="C:\Users\burst\AppData\Local\Microsoft\Windows\INetCache\Content.Word\frame_13_delay-0.16s.gif"/>
+            <wp:cNvGraphicFramePr>
+              <a:graphicFrameLocks xmlns:a="http://schemas.openxmlformats.org/drawingml/2006/main" noChangeAspect="1"/>
+            </wp:cNvGraphicFramePr>
+            <a:graphic xmlns:a="http://schemas.openxmlformats.org/drawingml/2006/main">
+              <a:graphicData uri="http://schemas.openxmlformats.org/drawingml/2006/picture">
+                <pic:pic xmlns:pic="http://schemas.openxmlformats.org/drawingml/2006/picture">
+                  <pic:nvPicPr>
+                    <pic:cNvPr id="0" name="Picture 4" descr="C:\Users\burst\AppData\Local\Microsoft\Windows\INetCache\Content.Word\frame_13_delay-0.16s.gif"/>
+                    <pic:cNvPicPr>
+                      <a:picLocks noChangeAspect="1" noChangeArrowheads="1"/>
+                    </pic:cNvPicPr>
+                  </pic:nvPicPr>
+                  <pic:blipFill>
+                    <a:blip r:embed="rId8">
+                      <a:extLst>
+                        <a:ext uri="{28A0092B-C50C-407E-A947-70E740481C1C}">
+                          <a14:useLocalDpi xmlns:a14="http://schemas.microsoft.com/office/drawing/2010/main" val="0"/>
+                        </a:ext>
+                      </a:extLst>
+                    </a:blip>
+                    <a:srcRect/>
+                    <a:stretch>
+                      <a:fillRect/>
+                    </a:stretch>
+                  </pic:blipFill>
+                  <pic:spPr bwMode="auto">
+                    <a:xfrm>
+                      <a:off x="0" y="0"/>
+                      <a:ext cx="1844178" cy="1229452"/>
+                    </a:xfrm>
+                    <a:prstGeom prst="rect">
+                      <a:avLst/>
+                    </a:prstGeom>
+                    <a:noFill/>
+                    <a:ln>
+                      <a:noFill/>
+                    </a:ln>
+                  </pic:spPr>
+                </pic:pic>
+              </a:graphicData>
+            </a:graphic>
+          </wp:inline>
+        </w:drawing>
+      </w:r>
+    </w:p>
+    <w:p/>
+    <w:p/>
     <w:p>
       <w:pPr>
         <w:pStyle w:val="Heading3"/>
@@ -287,9 +435,6 @@
       </w:r>
       <w:r>
         <w:br/>
-      </w:r>
-      <w:r>
-        <w:lastRenderedPageBreak/>
         <w:t>I create this relative co-ordinate system by first creating another point on our Bezier curve just a small amount further away than our first point. With this point we can get the forward vector of the original point by doing a vector subtraction</w:t>
       </w:r>
       <w:r>
@@ -303,13 +448,7 @@
           <w:rPr>
             <w:rFonts w:ascii="Cambria Math" w:hAnsi="Cambria Math"/>
           </w:rPr>
-          <m:t>Forward Vector =</m:t>
-        </m:r>
-        <m:r>
-          <w:rPr>
-            <w:rFonts w:ascii="Cambria Math" w:hAnsi="Cambria Math"/>
-          </w:rPr>
-          <m:t>|</m:t>
+          <m:t>Forward Vector =|</m:t>
         </m:r>
         <m:d>
           <m:dPr>
@@ -338,8 +477,6 @@
           <m:t>|</m:t>
         </m:r>
       </m:oMath>
-      <w:bookmarkStart w:id="0" w:name="_GoBack"/>
-      <w:bookmarkEnd w:id="0"/>
       <w:r>
         <w:t xml:space="preserve"> </w:t>
       </w:r>
@@ -464,13 +601,7 @@
                 <w:rPr>
                   <w:rFonts w:ascii="Cambria Math" w:hAnsi="Cambria Math"/>
                 </w:rPr>
-                <m:t>×</m:t>
-              </m:r>
-              <m:r>
-                <w:rPr>
-                  <w:rFonts w:ascii="Cambria Math" w:hAnsi="Cambria Math"/>
-                </w:rPr>
-                <m:t>Up Vector</m:t>
+                <m:t>×Up Vector</m:t>
               </m:r>
             </m:e>
           </m:func>

</xml_diff>